<commit_message>
resize mice 2nd Floor
</commit_message>
<xml_diff>
--- a/Software/uROS.docx
+++ b/Software/uROS.docx
@@ -2106,6 +2106,8 @@
         <w:rPr>
           <w:rFonts w:ascii="Arial" w:hAnsi="Arial" w:eastAsia="Arial" w:cs="Arial"/>
           <w:b w:val="false"/>
+          <w:b w:val="false"/>
+          <w:i w:val="false"/>
           <w:i w:val="false"/>
           <w:caps w:val="false"/>
           <w:smallCaps w:val="false"/>
@@ -2122,15 +2124,6 @@
           <w:shd w:fill="FFFFFF" w:val="clear"/>
           <w:lang w:val="vi-VN" w:eastAsia="zh-CN" w:bidi="hi-IN"/>
         </w:rPr>
-      </w:pPr>
-      <w:r>
-        <w:rPr/>
-      </w:r>
-    </w:p>
-    <w:p>
-      <w:pPr>
-        <w:pStyle w:val="LOnormal"/>
-        <w:rPr/>
       </w:pPr>
       <w:r>
         <w:rPr>
@@ -2151,34 +2144,6 @@
           <w:shd w:fill="FFFFFF" w:val="clear"/>
           <w:lang w:val="vi-VN" w:eastAsia="zh-CN" w:bidi="hi-IN"/>
         </w:rPr>
-        <w:t>snap set micro-xrce-dds-agent daemon=true</w:t>
-      </w:r>
-    </w:p>
-    <w:p>
-      <w:pPr>
-        <w:pStyle w:val="LOnormal"/>
-        <w:rPr>
-          <w:rFonts w:ascii="Arial" w:hAnsi="Arial" w:eastAsia="Arial" w:cs="Arial"/>
-          <w:b w:val="false"/>
-          <w:i w:val="false"/>
-          <w:caps w:val="false"/>
-          <w:smallCaps w:val="false"/>
-          <w:strike w:val="false"/>
-          <w:dstrike w:val="false"/>
-          <w:color w:val="000000"/>
-          <w:spacing w:val="0"/>
-          <w:kern w:val="0"/>
-          <w:sz w:val="22"/>
-          <w:szCs w:val="22"/>
-          <w:highlight w:val="none"/>
-          <w:u w:val="none"/>
-          <w:effect w:val="none"/>
-          <w:shd w:fill="FFFFFF" w:val="clear"/>
-          <w:lang w:val="vi-VN" w:eastAsia="zh-CN" w:bidi="hi-IN"/>
-        </w:rPr>
-      </w:pPr>
-      <w:r>
-        <w:rPr/>
       </w:r>
     </w:p>
     <w:p>
@@ -2205,7 +2170,7 @@
           <w:shd w:fill="FFFFFF" w:val="clear"/>
           <w:lang w:val="vi-VN" w:eastAsia="zh-CN" w:bidi="hi-IN"/>
         </w:rPr>
-        <w:t>sudo snap refresh core --edge</w:t>
+        <w:t>snap set micro-xrce-dds-agent daemon=true</w:t>
       </w:r>
     </w:p>
     <w:p>
@@ -2214,6 +2179,8 @@
         <w:rPr>
           <w:rFonts w:ascii="Arial" w:hAnsi="Arial" w:eastAsia="Arial" w:cs="Arial"/>
           <w:b w:val="false"/>
+          <w:b w:val="false"/>
+          <w:i w:val="false"/>
           <w:i w:val="false"/>
           <w:caps w:val="false"/>
           <w:smallCaps w:val="false"/>
@@ -2230,15 +2197,6 @@
           <w:shd w:fill="FFFFFF" w:val="clear"/>
           <w:lang w:val="vi-VN" w:eastAsia="zh-CN" w:bidi="hi-IN"/>
         </w:rPr>
-      </w:pPr>
-      <w:r>
-        <w:rPr/>
-      </w:r>
-    </w:p>
-    <w:p>
-      <w:pPr>
-        <w:pStyle w:val="LOnormal"/>
-        <w:rPr/>
       </w:pPr>
       <w:r>
         <w:rPr>
@@ -2259,34 +2217,6 @@
           <w:shd w:fill="FFFFFF" w:val="clear"/>
           <w:lang w:val="vi-VN" w:eastAsia="zh-CN" w:bidi="hi-IN"/>
         </w:rPr>
-        <w:t>sudo snap set core experimental.hotplug=true</w:t>
-      </w:r>
-    </w:p>
-    <w:p>
-      <w:pPr>
-        <w:pStyle w:val="LOnormal"/>
-        <w:rPr>
-          <w:rFonts w:ascii="Arial" w:hAnsi="Arial" w:eastAsia="Arial" w:cs="Arial"/>
-          <w:b w:val="false"/>
-          <w:i w:val="false"/>
-          <w:caps w:val="false"/>
-          <w:smallCaps w:val="false"/>
-          <w:strike w:val="false"/>
-          <w:dstrike w:val="false"/>
-          <w:color w:val="000000"/>
-          <w:spacing w:val="0"/>
-          <w:kern w:val="0"/>
-          <w:sz w:val="22"/>
-          <w:szCs w:val="22"/>
-          <w:highlight w:val="none"/>
-          <w:u w:val="none"/>
-          <w:effect w:val="none"/>
-          <w:shd w:fill="FFFFFF" w:val="clear"/>
-          <w:lang w:val="vi-VN" w:eastAsia="zh-CN" w:bidi="hi-IN"/>
-        </w:rPr>
-      </w:pPr>
-      <w:r>
-        <w:rPr/>
       </w:r>
     </w:p>
     <w:p>
@@ -2313,7 +2243,7 @@
           <w:shd w:fill="FFFFFF" w:val="clear"/>
           <w:lang w:val="vi-VN" w:eastAsia="zh-CN" w:bidi="hi-IN"/>
         </w:rPr>
-        <w:t>sudo systemctl restart snapd</w:t>
+        <w:t>sudo snap refresh core --edge</w:t>
       </w:r>
     </w:p>
     <w:p>
@@ -2322,6 +2252,8 @@
         <w:rPr>
           <w:rFonts w:ascii="Arial" w:hAnsi="Arial" w:eastAsia="Arial" w:cs="Arial"/>
           <w:b w:val="false"/>
+          <w:b w:val="false"/>
+          <w:i w:val="false"/>
           <w:i w:val="false"/>
           <w:caps w:val="false"/>
           <w:smallCaps w:val="false"/>
@@ -2338,15 +2270,6 @@
           <w:shd w:fill="FFFFFF" w:val="clear"/>
           <w:lang w:val="vi-VN" w:eastAsia="zh-CN" w:bidi="hi-IN"/>
         </w:rPr>
-      </w:pPr>
-      <w:r>
-        <w:rPr/>
-      </w:r>
-    </w:p>
-    <w:p>
-      <w:pPr>
-        <w:pStyle w:val="LOnormal"/>
-        <w:rPr/>
       </w:pPr>
       <w:r>
         <w:rPr>
@@ -2367,34 +2290,6 @@
           <w:shd w:fill="FFFFFF" w:val="clear"/>
           <w:lang w:val="vi-VN" w:eastAsia="zh-CN" w:bidi="hi-IN"/>
         </w:rPr>
-        <w:t>snap interface serial-port</w:t>
-      </w:r>
-    </w:p>
-    <w:p>
-      <w:pPr>
-        <w:pStyle w:val="LOnormal"/>
-        <w:rPr>
-          <w:rFonts w:ascii="Arial" w:hAnsi="Arial" w:eastAsia="Arial" w:cs="Arial"/>
-          <w:b w:val="false"/>
-          <w:i w:val="false"/>
-          <w:caps w:val="false"/>
-          <w:smallCaps w:val="false"/>
-          <w:strike w:val="false"/>
-          <w:dstrike w:val="false"/>
-          <w:color w:val="000000"/>
-          <w:spacing w:val="0"/>
-          <w:kern w:val="0"/>
-          <w:sz w:val="22"/>
-          <w:szCs w:val="22"/>
-          <w:highlight w:val="none"/>
-          <w:u w:val="none"/>
-          <w:effect w:val="none"/>
-          <w:shd w:fill="FFFFFF" w:val="clear"/>
-          <w:lang w:val="vi-VN" w:eastAsia="zh-CN" w:bidi="hi-IN"/>
-        </w:rPr>
-      </w:pPr>
-      <w:r>
-        <w:rPr/>
       </w:r>
     </w:p>
     <w:p>
@@ -2421,7 +2316,7 @@
           <w:shd w:fill="FFFFFF" w:val="clear"/>
           <w:lang w:val="vi-VN" w:eastAsia="zh-CN" w:bidi="hi-IN"/>
         </w:rPr>
-        <w:t>snap connect micro-xrce-dds-agent:serial-port snapd:pico</w:t>
+        <w:t>sudo snap set core experimental.hotplug=true</w:t>
       </w:r>
     </w:p>
     <w:p>
@@ -2430,6 +2325,8 @@
         <w:rPr>
           <w:rFonts w:ascii="Arial" w:hAnsi="Arial" w:eastAsia="Arial" w:cs="Arial"/>
           <w:b w:val="false"/>
+          <w:b w:val="false"/>
+          <w:i w:val="false"/>
           <w:i w:val="false"/>
           <w:caps w:val="false"/>
           <w:smallCaps w:val="false"/>
@@ -2446,15 +2343,6 @@
           <w:shd w:fill="FFFFFF" w:val="clear"/>
           <w:lang w:val="vi-VN" w:eastAsia="zh-CN" w:bidi="hi-IN"/>
         </w:rPr>
-      </w:pPr>
-      <w:r>
-        <w:rPr/>
-      </w:r>
-    </w:p>
-    <w:p>
-      <w:pPr>
-        <w:pStyle w:val="LOnormal"/>
-        <w:rPr/>
       </w:pPr>
       <w:r>
         <w:rPr>
@@ -2475,8 +2363,13 @@
           <w:shd w:fill="FFFFFF" w:val="clear"/>
           <w:lang w:val="vi-VN" w:eastAsia="zh-CN" w:bidi="hi-IN"/>
         </w:rPr>
-        <w:t xml:space="preserve">sudo micro-xrce-dds-agent serial --dev /dev/ttyACM0 </w:t>
-      </w:r>
+      </w:r>
+    </w:p>
+    <w:p>
+      <w:pPr>
+        <w:pStyle w:val="LOnormal"/>
+        <w:rPr/>
+      </w:pPr>
       <w:r>
         <w:rPr>
           <w:rFonts w:eastAsia="Arial" w:cs="Arial"/>
@@ -2496,16 +2389,7 @@
           <w:shd w:fill="FFFFFF" w:val="clear"/>
           <w:lang w:val="vi-VN" w:eastAsia="zh-CN" w:bidi="hi-IN"/>
         </w:rPr>
-        <w:t>baudrate=115200</w:t>
-      </w:r>
-    </w:p>
-    <w:p>
-      <w:pPr>
-        <w:pStyle w:val="LOnormal"/>
-        <w:rPr/>
-      </w:pPr>
-      <w:r>
-        <w:rPr/>
+        <w:t>sudo systemctl restart snapd</w:t>
       </w:r>
     </w:p>
     <w:p>
@@ -2514,6 +2398,8 @@
         <w:rPr>
           <w:rFonts w:ascii="Arial" w:hAnsi="Arial" w:eastAsia="Arial" w:cs="Arial"/>
           <w:b w:val="false"/>
+          <w:b w:val="false"/>
+          <w:i w:val="false"/>
           <w:i w:val="false"/>
           <w:caps w:val="false"/>
           <w:smallCaps w:val="false"/>
@@ -2532,7 +2418,252 @@
         </w:rPr>
       </w:pPr>
       <w:r>
-        <w:rPr/>
+        <w:rPr>
+          <w:rFonts w:eastAsia="Arial" w:cs="Arial"/>
+          <w:b w:val="false"/>
+          <w:i w:val="false"/>
+          <w:caps w:val="false"/>
+          <w:smallCaps w:val="false"/>
+          <w:strike w:val="false"/>
+          <w:dstrike w:val="false"/>
+          <w:color w:val="000000"/>
+          <w:spacing w:val="0"/>
+          <w:kern w:val="0"/>
+          <w:sz w:val="22"/>
+          <w:szCs w:val="22"/>
+          <w:u w:val="none"/>
+          <w:effect w:val="none"/>
+          <w:shd w:fill="FFFFFF" w:val="clear"/>
+          <w:lang w:val="vi-VN" w:eastAsia="zh-CN" w:bidi="hi-IN"/>
+        </w:rPr>
+      </w:r>
+    </w:p>
+    <w:p>
+      <w:pPr>
+        <w:pStyle w:val="LOnormal"/>
+        <w:rPr/>
+      </w:pPr>
+      <w:r>
+        <w:rPr>
+          <w:rFonts w:eastAsia="Arial" w:cs="Arial"/>
+          <w:b w:val="false"/>
+          <w:i w:val="false"/>
+          <w:caps w:val="false"/>
+          <w:smallCaps w:val="false"/>
+          <w:strike w:val="false"/>
+          <w:dstrike w:val="false"/>
+          <w:color w:val="000000"/>
+          <w:spacing w:val="0"/>
+          <w:kern w:val="0"/>
+          <w:sz w:val="22"/>
+          <w:szCs w:val="22"/>
+          <w:u w:val="none"/>
+          <w:effect w:val="none"/>
+          <w:shd w:fill="FFFFFF" w:val="clear"/>
+          <w:lang w:val="vi-VN" w:eastAsia="zh-CN" w:bidi="hi-IN"/>
+        </w:rPr>
+        <w:t>snap interface serial-port</w:t>
+      </w:r>
+    </w:p>
+    <w:p>
+      <w:pPr>
+        <w:pStyle w:val="LOnormal"/>
+        <w:rPr>
+          <w:rFonts w:ascii="Arial" w:hAnsi="Arial" w:eastAsia="Arial" w:cs="Arial"/>
+          <w:b w:val="false"/>
+          <w:b w:val="false"/>
+          <w:i w:val="false"/>
+          <w:i w:val="false"/>
+          <w:caps w:val="false"/>
+          <w:smallCaps w:val="false"/>
+          <w:strike w:val="false"/>
+          <w:dstrike w:val="false"/>
+          <w:color w:val="000000"/>
+          <w:spacing w:val="0"/>
+          <w:kern w:val="0"/>
+          <w:sz w:val="22"/>
+          <w:szCs w:val="22"/>
+          <w:highlight w:val="none"/>
+          <w:u w:val="none"/>
+          <w:effect w:val="none"/>
+          <w:shd w:fill="FFFFFF" w:val="clear"/>
+          <w:lang w:val="vi-VN" w:eastAsia="zh-CN" w:bidi="hi-IN"/>
+        </w:rPr>
+      </w:pPr>
+      <w:r>
+        <w:rPr>
+          <w:rFonts w:eastAsia="Arial" w:cs="Arial"/>
+          <w:b w:val="false"/>
+          <w:i w:val="false"/>
+          <w:caps w:val="false"/>
+          <w:smallCaps w:val="false"/>
+          <w:strike w:val="false"/>
+          <w:dstrike w:val="false"/>
+          <w:color w:val="000000"/>
+          <w:spacing w:val="0"/>
+          <w:kern w:val="0"/>
+          <w:sz w:val="22"/>
+          <w:szCs w:val="22"/>
+          <w:u w:val="none"/>
+          <w:effect w:val="none"/>
+          <w:shd w:fill="FFFFFF" w:val="clear"/>
+          <w:lang w:val="vi-VN" w:eastAsia="zh-CN" w:bidi="hi-IN"/>
+        </w:rPr>
+      </w:r>
+    </w:p>
+    <w:p>
+      <w:pPr>
+        <w:pStyle w:val="LOnormal"/>
+        <w:rPr/>
+      </w:pPr>
+      <w:r>
+        <w:rPr>
+          <w:rFonts w:eastAsia="Arial" w:cs="Arial"/>
+          <w:b w:val="false"/>
+          <w:i w:val="false"/>
+          <w:caps w:val="false"/>
+          <w:smallCaps w:val="false"/>
+          <w:strike w:val="false"/>
+          <w:dstrike w:val="false"/>
+          <w:color w:val="000000"/>
+          <w:spacing w:val="0"/>
+          <w:kern w:val="0"/>
+          <w:sz w:val="22"/>
+          <w:szCs w:val="22"/>
+          <w:u w:val="none"/>
+          <w:effect w:val="none"/>
+          <w:shd w:fill="FFFFFF" w:val="clear"/>
+          <w:lang w:val="vi-VN" w:eastAsia="zh-CN" w:bidi="hi-IN"/>
+        </w:rPr>
+        <w:t>snap connect micro-xrce-dds-agent:serial-port snapd:pico</w:t>
+      </w:r>
+    </w:p>
+    <w:p>
+      <w:pPr>
+        <w:pStyle w:val="LOnormal"/>
+        <w:rPr>
+          <w:rFonts w:ascii="Arial" w:hAnsi="Arial" w:eastAsia="Arial" w:cs="Arial"/>
+          <w:b w:val="false"/>
+          <w:b w:val="false"/>
+          <w:i w:val="false"/>
+          <w:i w:val="false"/>
+          <w:caps w:val="false"/>
+          <w:smallCaps w:val="false"/>
+          <w:strike w:val="false"/>
+          <w:dstrike w:val="false"/>
+          <w:color w:val="000000"/>
+          <w:spacing w:val="0"/>
+          <w:kern w:val="0"/>
+          <w:sz w:val="22"/>
+          <w:szCs w:val="22"/>
+          <w:highlight w:val="none"/>
+          <w:u w:val="none"/>
+          <w:effect w:val="none"/>
+          <w:shd w:fill="FFFFFF" w:val="clear"/>
+          <w:lang w:val="vi-VN" w:eastAsia="zh-CN" w:bidi="hi-IN"/>
+        </w:rPr>
+      </w:pPr>
+      <w:r>
+        <w:rPr>
+          <w:rFonts w:eastAsia="Arial" w:cs="Arial"/>
+          <w:b w:val="false"/>
+          <w:i w:val="false"/>
+          <w:caps w:val="false"/>
+          <w:smallCaps w:val="false"/>
+          <w:strike w:val="false"/>
+          <w:dstrike w:val="false"/>
+          <w:color w:val="000000"/>
+          <w:spacing w:val="0"/>
+          <w:kern w:val="0"/>
+          <w:sz w:val="22"/>
+          <w:szCs w:val="22"/>
+          <w:u w:val="none"/>
+          <w:effect w:val="none"/>
+          <w:shd w:fill="FFFFFF" w:val="clear"/>
+          <w:lang w:val="vi-VN" w:eastAsia="zh-CN" w:bidi="hi-IN"/>
+        </w:rPr>
+      </w:r>
+    </w:p>
+    <w:p>
+      <w:pPr>
+        <w:pStyle w:val="LOnormal"/>
+        <w:rPr/>
+      </w:pPr>
+      <w:r>
+        <w:rPr>
+          <w:rFonts w:eastAsia="Arial" w:cs="Arial"/>
+          <w:b w:val="false"/>
+          <w:i w:val="false"/>
+          <w:caps w:val="false"/>
+          <w:smallCaps w:val="false"/>
+          <w:strike w:val="false"/>
+          <w:dstrike w:val="false"/>
+          <w:color w:val="000000"/>
+          <w:spacing w:val="0"/>
+          <w:kern w:val="0"/>
+          <w:sz w:val="22"/>
+          <w:szCs w:val="22"/>
+          <w:u w:val="none"/>
+          <w:effect w:val="none"/>
+          <w:shd w:fill="FFFFFF" w:val="clear"/>
+          <w:lang w:val="vi-VN" w:eastAsia="zh-CN" w:bidi="hi-IN"/>
+        </w:rPr>
+        <w:t>sudo micro-xrce-dds-agent serial --dev /dev/ttyACM0 baudrate=115200</w:t>
+      </w:r>
+    </w:p>
+    <w:p>
+      <w:pPr>
+        <w:pStyle w:val="LOnormal"/>
+        <w:rPr/>
+      </w:pPr>
+      <w:r>
+        <w:rPr/>
+      </w:r>
+    </w:p>
+    <w:p>
+      <w:pPr>
+        <w:pStyle w:val="LOnormal"/>
+        <w:rPr>
+          <w:rFonts w:ascii="Arial" w:hAnsi="Arial" w:eastAsia="Arial" w:cs="Arial"/>
+          <w:b w:val="false"/>
+          <w:b w:val="false"/>
+          <w:i w:val="false"/>
+          <w:i w:val="false"/>
+          <w:caps w:val="false"/>
+          <w:smallCaps w:val="false"/>
+          <w:strike w:val="false"/>
+          <w:dstrike w:val="false"/>
+          <w:color w:val="000000"/>
+          <w:spacing w:val="0"/>
+          <w:kern w:val="0"/>
+          <w:sz w:val="22"/>
+          <w:szCs w:val="22"/>
+          <w:highlight w:val="none"/>
+          <w:u w:val="none"/>
+          <w:effect w:val="none"/>
+          <w:shd w:fill="FFFFFF" w:val="clear"/>
+          <w:lang w:val="vi-VN" w:eastAsia="zh-CN" w:bidi="hi-IN"/>
+        </w:rPr>
+      </w:pPr>
+      <w:r>
+        <w:rPr>
+          <w:rFonts w:eastAsia="Arial" w:cs="Arial"/>
+          <w:b w:val="false"/>
+          <w:i w:val="false"/>
+          <w:caps w:val="false"/>
+          <w:smallCaps w:val="false"/>
+          <w:strike w:val="false"/>
+          <w:dstrike w:val="false"/>
+          <w:color w:val="000000"/>
+          <w:spacing w:val="0"/>
+          <w:kern w:val="0"/>
+          <w:sz w:val="22"/>
+          <w:szCs w:val="22"/>
+          <w:u w:val="none"/>
+          <w:effect w:val="none"/>
+          <w:shd w:fill="FFFFFF" w:val="clear"/>
+          <w:lang w:val="vi-VN" w:eastAsia="zh-CN" w:bidi="hi-IN"/>
+        </w:rPr>
       </w:r>
     </w:p>
     <w:p>

</xml_diff>